<commit_message>
Finalização do Diagrama de Classes, com a integração do DAO
</commit_message>
<xml_diff>
--- a/Documentos/G1-INT/Plano de Gerenciamento do Projeto.docx
+++ b/Documentos/G1-INT/Plano de Gerenciamento do Projeto.docx
@@ -566,7 +566,43 @@
             <w:sz w:val="26"/>
             <w:szCs w:val="26"/>
           </w:rPr>
-          <w:t>Matriz de Responsabilidades</w:t>
+          <w:t>Matriz de Res</w:t>
+        </w:r>
+        <w:r>
+          <w:rPr>
+            <w:rStyle w:val="Hyperlink"/>
+            <w:rFonts w:ascii="Arial" w:hAnsi="Arial" w:cs="Arial"/>
+            <w:sz w:val="26"/>
+            <w:szCs w:val="26"/>
+          </w:rPr>
+          <w:t>p</w:t>
+        </w:r>
+        <w:r>
+          <w:rPr>
+            <w:rStyle w:val="Hyperlink"/>
+            <w:rFonts w:ascii="Arial" w:hAnsi="Arial" w:cs="Arial"/>
+            <w:sz w:val="26"/>
+            <w:szCs w:val="26"/>
+          </w:rPr>
+          <w:t>o</w:t>
+        </w:r>
+        <w:r>
+          <w:rPr>
+            <w:rStyle w:val="Hyperlink"/>
+            <w:rFonts w:ascii="Arial" w:hAnsi="Arial" w:cs="Arial"/>
+            <w:sz w:val="26"/>
+            <w:szCs w:val="26"/>
+          </w:rPr>
+          <w:t>n</w:t>
+        </w:r>
+        <w:r>
+          <w:rPr>
+            <w:rStyle w:val="Hyperlink"/>
+            <w:rFonts w:ascii="Arial" w:hAnsi="Arial" w:cs="Arial"/>
+            <w:sz w:val="26"/>
+            <w:szCs w:val="26"/>
+          </w:rPr>
+          <w:t>sabilidades</w:t>
         </w:r>
       </w:hyperlink>
       <w:r>
@@ -614,135 +650,127 @@
           <w:szCs w:val="26"/>
         </w:rPr>
         <w:tab/>
-        <w:t>Veja o documento Registro dos ri</w:t>
+        <w:t>Veja o documento Registro dos riscos.</w:t>
+      </w:r>
+    </w:p>
+    <w:p>
+      <w:pPr>
+        <w:rPr>
+          <w:rFonts w:ascii="Arial" w:hAnsi="Arial" w:cs="Arial"/>
+          <w:b/>
+          <w:color w:val="1F4E79" w:themeColor="accent1" w:themeShade="80"/>
+          <w:sz w:val="26"/>
+          <w:szCs w:val="26"/>
+        </w:rPr>
+      </w:pPr>
+      <w:r>
+        <w:rPr>
+          <w:rFonts w:ascii="Arial" w:hAnsi="Arial" w:cs="Arial"/>
+          <w:b/>
+          <w:color w:val="1F4E79" w:themeColor="accent1" w:themeShade="80"/>
+          <w:sz w:val="26"/>
+          <w:szCs w:val="26"/>
+        </w:rPr>
+        <w:t>Cronograma de Execução</w:t>
+      </w:r>
+    </w:p>
+    <w:p>
+      <w:pPr>
+        <w:rPr>
+          <w:rFonts w:ascii="Arial" w:hAnsi="Arial" w:cs="Arial"/>
+          <w:sz w:val="26"/>
+          <w:szCs w:val="26"/>
+        </w:rPr>
+      </w:pPr>
+      <w:r>
+        <w:rPr>
+          <w:rFonts w:ascii="Arial" w:hAnsi="Arial" w:cs="Arial"/>
+          <w:sz w:val="26"/>
+          <w:szCs w:val="26"/>
+        </w:rPr>
+        <w:tab/>
+        <w:t>Veja o documento Cronograma de Execução.</w:t>
+      </w:r>
+    </w:p>
+    <w:p>
+      <w:pPr>
+        <w:rPr>
+          <w:rFonts w:ascii="Arial" w:hAnsi="Arial" w:cs="Arial"/>
+          <w:b/>
+          <w:color w:val="1F4E79" w:themeColor="accent1" w:themeShade="80"/>
+          <w:sz w:val="26"/>
+          <w:szCs w:val="26"/>
+        </w:rPr>
+      </w:pPr>
+      <w:r>
+        <w:rPr>
+          <w:rFonts w:ascii="Arial" w:hAnsi="Arial" w:cs="Arial"/>
+          <w:b/>
+          <w:color w:val="1F4E79" w:themeColor="accent1" w:themeShade="80"/>
+          <w:sz w:val="26"/>
+          <w:szCs w:val="26"/>
+        </w:rPr>
+        <w:t>Orçamento e Estimativa dos Esforços</w:t>
+      </w:r>
+    </w:p>
+    <w:p>
+      <w:pPr>
+        <w:rPr>
+          <w:rFonts w:ascii="Arial" w:hAnsi="Arial" w:cs="Arial"/>
+          <w:sz w:val="26"/>
+          <w:szCs w:val="26"/>
+        </w:rPr>
+      </w:pPr>
+      <w:r>
+        <w:rPr>
+          <w:rFonts w:ascii="Arial" w:hAnsi="Arial" w:cs="Arial"/>
+          <w:sz w:val="26"/>
+          <w:szCs w:val="26"/>
+        </w:rPr>
+        <w:tab/>
+        <w:t>Veja o documento orçamento e estimativa dos esforços.</w:t>
+      </w:r>
+    </w:p>
+    <w:p>
+      <w:pPr>
+        <w:rPr>
+          <w:rFonts w:ascii="Arial" w:hAnsi="Arial" w:cs="Arial"/>
+          <w:b/>
+          <w:color w:val="1F4E79" w:themeColor="accent1" w:themeShade="80"/>
+          <w:sz w:val="26"/>
+          <w:szCs w:val="26"/>
+        </w:rPr>
+      </w:pPr>
+      <w:r>
+        <w:rPr>
+          <w:rFonts w:ascii="Arial" w:hAnsi="Arial" w:cs="Arial"/>
+          <w:b/>
+          <w:color w:val="1F4E79" w:themeColor="accent1" w:themeShade="80"/>
+          <w:sz w:val="26"/>
+          <w:szCs w:val="26"/>
+        </w:rPr>
+        <w:t>Estratégia de Comunicação</w:t>
+      </w:r>
+    </w:p>
+    <w:p>
+      <w:pPr>
+        <w:rPr>
+          <w:rFonts w:ascii="Arial" w:hAnsi="Arial" w:cs="Arial"/>
+          <w:sz w:val="26"/>
+          <w:szCs w:val="26"/>
+        </w:rPr>
+      </w:pPr>
+      <w:r>
+        <w:rPr>
+          <w:rFonts w:ascii="Arial" w:hAnsi="Arial" w:cs="Arial"/>
+          <w:sz w:val="26"/>
+          <w:szCs w:val="26"/>
+        </w:rPr>
+        <w:tab/>
+        <w:t>A estratégia de comunicação está detalhada na Matriz de Comunicação.</w:t>
       </w:r>
       <w:bookmarkStart w:id="0" w:name="_GoBack"/>
       <w:bookmarkEnd w:id="0"/>
-      <w:r>
-        <w:rPr>
-          <w:rFonts w:ascii="Arial" w:hAnsi="Arial" w:cs="Arial"/>
-          <w:sz w:val="26"/>
-          <w:szCs w:val="26"/>
-        </w:rPr>
-        <w:t>scos.</w:t>
-      </w:r>
-    </w:p>
-    <w:p>
-      <w:pPr>
-        <w:rPr>
-          <w:rFonts w:ascii="Arial" w:hAnsi="Arial" w:cs="Arial"/>
-          <w:b/>
-          <w:color w:val="1F4E79" w:themeColor="accent1" w:themeShade="80"/>
-          <w:sz w:val="26"/>
-          <w:szCs w:val="26"/>
-        </w:rPr>
-      </w:pPr>
-      <w:r>
-        <w:rPr>
-          <w:rFonts w:ascii="Arial" w:hAnsi="Arial" w:cs="Arial"/>
-          <w:b/>
-          <w:color w:val="1F4E79" w:themeColor="accent1" w:themeShade="80"/>
-          <w:sz w:val="26"/>
-          <w:szCs w:val="26"/>
-        </w:rPr>
-        <w:t>Cronograma de Execução</w:t>
-      </w:r>
-    </w:p>
-    <w:p>
-      <w:pPr>
-        <w:rPr>
-          <w:rFonts w:ascii="Arial" w:hAnsi="Arial" w:cs="Arial"/>
-          <w:sz w:val="26"/>
-          <w:szCs w:val="26"/>
-        </w:rPr>
-      </w:pPr>
-      <w:r>
-        <w:rPr>
-          <w:rFonts w:ascii="Arial" w:hAnsi="Arial" w:cs="Arial"/>
-          <w:sz w:val="26"/>
-          <w:szCs w:val="26"/>
-        </w:rPr>
-        <w:tab/>
-        <w:t>Veja o documento Cronograma de Execução.</w:t>
-      </w:r>
-    </w:p>
-    <w:p>
-      <w:pPr>
-        <w:rPr>
-          <w:rFonts w:ascii="Arial" w:hAnsi="Arial" w:cs="Arial"/>
-          <w:b/>
-          <w:color w:val="1F4E79" w:themeColor="accent1" w:themeShade="80"/>
-          <w:sz w:val="26"/>
-          <w:szCs w:val="26"/>
-        </w:rPr>
-      </w:pPr>
-      <w:r>
-        <w:rPr>
-          <w:rFonts w:ascii="Arial" w:hAnsi="Arial" w:cs="Arial"/>
-          <w:b/>
-          <w:color w:val="1F4E79" w:themeColor="accent1" w:themeShade="80"/>
-          <w:sz w:val="26"/>
-          <w:szCs w:val="26"/>
-        </w:rPr>
-        <w:t>Orçamento e Estimativa dos Esforços</w:t>
-      </w:r>
-    </w:p>
-    <w:p>
-      <w:pPr>
-        <w:rPr>
-          <w:rFonts w:ascii="Arial" w:hAnsi="Arial" w:cs="Arial"/>
-          <w:sz w:val="26"/>
-          <w:szCs w:val="26"/>
-        </w:rPr>
-      </w:pPr>
-      <w:r>
-        <w:rPr>
-          <w:rFonts w:ascii="Arial" w:hAnsi="Arial" w:cs="Arial"/>
-          <w:sz w:val="26"/>
-          <w:szCs w:val="26"/>
-        </w:rPr>
-        <w:tab/>
-        <w:t>Veja o documento orçamento e estimativa dos esforços.</w:t>
-      </w:r>
-    </w:p>
-    <w:p>
-      <w:pPr>
-        <w:rPr>
-          <w:rFonts w:ascii="Arial" w:hAnsi="Arial" w:cs="Arial"/>
-          <w:b/>
-          <w:color w:val="1F4E79" w:themeColor="accent1" w:themeShade="80"/>
-          <w:sz w:val="26"/>
-          <w:szCs w:val="26"/>
-        </w:rPr>
-      </w:pPr>
-      <w:r>
-        <w:rPr>
-          <w:rFonts w:ascii="Arial" w:hAnsi="Arial" w:cs="Arial"/>
-          <w:b/>
-          <w:color w:val="1F4E79" w:themeColor="accent1" w:themeShade="80"/>
-          <w:sz w:val="26"/>
-          <w:szCs w:val="26"/>
-        </w:rPr>
-        <w:t>Estratégia de Comunicação</w:t>
-      </w:r>
-    </w:p>
-    <w:p>
-      <w:pPr>
-        <w:rPr>
-          <w:rFonts w:ascii="Arial" w:hAnsi="Arial" w:cs="Arial"/>
-          <w:sz w:val="26"/>
-          <w:szCs w:val="26"/>
-        </w:rPr>
-      </w:pPr>
-      <w:r>
-        <w:rPr>
-          <w:rFonts w:ascii="Arial" w:hAnsi="Arial" w:cs="Arial"/>
-          <w:sz w:val="26"/>
-          <w:szCs w:val="26"/>
-        </w:rPr>
-        <w:tab/>
-        <w:t>A estratégia de comunicação está detalhada na Matriz de Comunicação.</w:t>
-      </w:r>
     </w:p>
     <w:p>
       <w:pPr>
@@ -2132,6 +2160,18 @@
       <w:u w:val="single"/>
     </w:rPr>
   </w:style>
+  <w:style w:type="character" w:styleId="HiperlinkVisitado">
+    <w:name w:val="FollowedHyperlink"/>
+    <w:basedOn w:val="Fontepargpadro"/>
+    <w:uiPriority w:val="99"/>
+    <w:semiHidden/>
+    <w:unhideWhenUsed/>
+    <w:rsid w:val="001A69CB"/>
+    <w:rPr>
+      <w:color w:val="954F72" w:themeColor="followedHyperlink"/>
+      <w:u w:val="single"/>
+    </w:rPr>
+  </w:style>
 </w:styles>
 </file>
 

</xml_diff>